<commit_message>
Update Assessment 2 formatting (6) (2).docx
</commit_message>
<xml_diff>
--- a/Assessment 2 formatting (6) (2).docx
+++ b/Assessment 2 formatting (6) (2).docx
@@ -1850,7 +1850,29 @@
           <w:szCs w:val="22"/>
           <w:lang w:eastAsia="en-AU"/>
         </w:rPr>
-        <w:t>I have had a long-standing interest in all things IT – Starting with gaming as a child and extending into the infatuation of what IT systems can do on a professional basis. I find the ability to use technology in every day work to increase productivity and accuracy extremely interesting and hope to one day be the pioneer of my own system to achieve the same end result.</w:t>
+        <w:t xml:space="preserve">I have had a long-standing interest in all things IT – Starting with gaming as a child and extending into the infatuation of what IT systems can do on a professional basis. I find the ability to use technology in </w:t>
+      </w:r>
+      <w:proofErr w:type="gramStart"/>
+      <w:r>
+        <w:rPr>
+          <w:rFonts w:cstheme="minorHAnsi"/>
+          <w:color w:val="000000"/>
+          <w:sz w:val="22"/>
+          <w:szCs w:val="22"/>
+          <w:lang w:eastAsia="en-AU"/>
+        </w:rPr>
+        <w:t>every day</w:t>
+      </w:r>
+      <w:proofErr w:type="gramEnd"/>
+      <w:r>
+        <w:rPr>
+          <w:rFonts w:cstheme="minorHAnsi"/>
+          <w:color w:val="000000"/>
+          <w:sz w:val="22"/>
+          <w:szCs w:val="22"/>
+          <w:lang w:eastAsia="en-AU"/>
+        </w:rPr>
+        <w:t xml:space="preserve"> work to increase productivity and accuracy extremely interesting and hope to one day be the pioneer of my own system to achieve the same end result.</w:t>
       </w:r>
     </w:p>
     <w:p>
@@ -1916,7 +1938,51 @@
           <w:szCs w:val="22"/>
           <w:lang w:eastAsia="en-AU"/>
         </w:rPr>
-        <w:t>My name is Chloe, I was born in Narrogin, Western Australia in May 1994. I am from an Australian Caucasian family and have two older brothers. I was brought up with no religious beliefs and speak only English at home. My hobbies include playing hockey, exercising, spending time at the beach, renovating my home and watching sport. I am currently studying a Bachelor in Business majoring in Financial Planning through RMIT and my student number is 3644620. My interest in IT is limited to the skills I need for work, social media and discussions with my brother who is a computer programmer. My IT experience follows this trend and is limited to what I use for work, committees I am on and what my brother has shown and taught me. In Introduction to IT assignment 2, our team name is Energetic Imperials. </w:t>
+        <w:t xml:space="preserve">My name is Chloe, I was born in Narrogin, Western Australia in May 1994. I am from an Australian Caucasian family and have two older brothers. I was brought up with no religious beliefs and speak only English at home. My hobbies include playing hockey, exercising, spending time at the beach, renovating my </w:t>
+      </w:r>
+      <w:proofErr w:type="gramStart"/>
+      <w:r>
+        <w:rPr>
+          <w:rFonts w:cstheme="minorHAnsi"/>
+          <w:color w:val="000000"/>
+          <w:sz w:val="22"/>
+          <w:szCs w:val="22"/>
+          <w:lang w:eastAsia="en-AU"/>
+        </w:rPr>
+        <w:t>home</w:t>
+      </w:r>
+      <w:proofErr w:type="gramEnd"/>
+      <w:r>
+        <w:rPr>
+          <w:rFonts w:cstheme="minorHAnsi"/>
+          <w:color w:val="000000"/>
+          <w:sz w:val="22"/>
+          <w:szCs w:val="22"/>
+          <w:lang w:eastAsia="en-AU"/>
+        </w:rPr>
+        <w:t xml:space="preserve"> and watching sport. I am currently studying a </w:t>
+      </w:r>
+      <w:proofErr w:type="gramStart"/>
+      <w:r>
+        <w:rPr>
+          <w:rFonts w:cstheme="minorHAnsi"/>
+          <w:color w:val="000000"/>
+          <w:sz w:val="22"/>
+          <w:szCs w:val="22"/>
+          <w:lang w:eastAsia="en-AU"/>
+        </w:rPr>
+        <w:t>Bachelor in Business</w:t>
+      </w:r>
+      <w:proofErr w:type="gramEnd"/>
+      <w:r>
+        <w:rPr>
+          <w:rFonts w:cstheme="minorHAnsi"/>
+          <w:color w:val="000000"/>
+          <w:sz w:val="22"/>
+          <w:szCs w:val="22"/>
+          <w:lang w:eastAsia="en-AU"/>
+        </w:rPr>
+        <w:t xml:space="preserve"> majoring in Financial Planning through RMIT and my student number is 3644620. My interest in IT is limited to the skills I need for work, social media and discussions with my brother who is a computer programmer. My IT experience follows this trend and is limited to what I use for work, committees I am on and what my brother has shown and taught me. In Introduction to IT assignment 2, our team name is Energetic Imperials. </w:t>
       </w:r>
     </w:p>
     <w:p>
@@ -2676,7 +2742,27 @@
           <w:szCs w:val="22"/>
           <w:lang w:eastAsia="en-AU"/>
         </w:rPr>
-        <w:t xml:space="preserve"> are visual. While working in the group we should be understanding of each members learning preference and attempt to explain what we are doing or what should be done in a way that suits auditory, tactile and visual learners. Having a diverse set of learning styles may assist in the production of our project ideas and web page. </w:t>
+        <w:t xml:space="preserve"> are visual. While working in the group we should be understanding of each </w:t>
+      </w:r>
+      <w:proofErr w:type="gramStart"/>
+      <w:r>
+        <w:rPr>
+          <w:rFonts w:cstheme="minorHAnsi"/>
+          <w:sz w:val="22"/>
+          <w:szCs w:val="22"/>
+          <w:lang w:eastAsia="en-AU"/>
+        </w:rPr>
+        <w:t>members</w:t>
+      </w:r>
+      <w:proofErr w:type="gramEnd"/>
+      <w:r>
+        <w:rPr>
+          <w:rFonts w:cstheme="minorHAnsi"/>
+          <w:sz w:val="22"/>
+          <w:szCs w:val="22"/>
+          <w:lang w:eastAsia="en-AU"/>
+        </w:rPr>
+        <w:t xml:space="preserve"> learning preference and attempt to explain what we are doing or what should be done in a way that suits auditory, tactile and visual learners. Having a diverse set of learning styles may assist in the production of our project ideas and web page. </w:t>
       </w:r>
     </w:p>
     <w:p>
@@ -5483,7 +5569,25 @@
           <w:szCs w:val="22"/>
           <w:lang w:eastAsia="en-AU"/>
         </w:rPr>
-        <w:t>Robert has chosen quite an exciting job as a C++ Game Developer, however this role only made up 0.07% of roles according to Burning Glass data. Searching deeper in the data, there was also no specific roles advertised for game development. If Robert could expand his skills to include Java development, this would certainly increase the number of jobs available. Including Java Developer into the search showed 0.76% of the total listings during the period.</w:t>
+        <w:t xml:space="preserve">Robert has chosen quite an exciting job as a C++ Game Developer, however this role only made up 0.07% of roles according to Burning Glass data. </w:t>
+      </w:r>
+      <w:proofErr w:type="gramStart"/>
+      <w:r>
+        <w:rPr>
+          <w:sz w:val="22"/>
+          <w:szCs w:val="22"/>
+          <w:lang w:eastAsia="en-AU"/>
+        </w:rPr>
+        <w:t>Searching deeper in the data, there</w:t>
+      </w:r>
+      <w:proofErr w:type="gramEnd"/>
+      <w:r>
+        <w:rPr>
+          <w:sz w:val="22"/>
+          <w:szCs w:val="22"/>
+          <w:lang w:eastAsia="en-AU"/>
+        </w:rPr>
+        <w:t xml:space="preserve"> was also no specific roles advertised for game development. If Robert could expand his skills to include Java development, this would certainly increase the number of jobs available. Including Java Developer into the search showed 0.76% of the total listings during the period.</w:t>
       </w:r>
     </w:p>
     <w:p>
@@ -8849,7 +8953,25 @@
           <w:sz w:val="22"/>
           <w:szCs w:val="22"/>
         </w:rPr>
-        <w:t>Daniel’s title is Technical Services Manager, and his role is to ensure availability, support and security of all the IT and phone systems.</w:t>
+        <w:t xml:space="preserve">Daniel’s title is Technical Services Manager, and his role is to ensure availability, </w:t>
+      </w:r>
+      <w:proofErr w:type="gramStart"/>
+      <w:r>
+        <w:rPr>
+          <w:rFonts w:cstheme="minorHAnsi"/>
+          <w:sz w:val="22"/>
+          <w:szCs w:val="22"/>
+        </w:rPr>
+        <w:t>support</w:t>
+      </w:r>
+      <w:proofErr w:type="gramEnd"/>
+      <w:r>
+        <w:rPr>
+          <w:rFonts w:cstheme="minorHAnsi"/>
+          <w:sz w:val="22"/>
+          <w:szCs w:val="22"/>
+        </w:rPr>
+        <w:t xml:space="preserve"> and security of all the IT and phone systems.</w:t>
       </w:r>
     </w:p>
     <w:p>
@@ -8887,7 +9009,25 @@
           <w:sz w:val="22"/>
           <w:szCs w:val="22"/>
         </w:rPr>
-        <w:t>Daniel interacts with all people across the business as he runs projects that will change things for everyone, they are sales, service, support, Marketing, finance and compliance people. Daniel’s interactions with other IT professionals is part of his role as he runs the technology team directly and support the digital/web team, they are DBAs, Support officers, Digital developers, and designers as well as project managers. He does not have much interaction with Members directly though he does respond to issues and feedback they raise through the Member services team.</w:t>
+        <w:t xml:space="preserve">Daniel interacts with all people across the business as he runs projects that will change things for everyone, they are sales, service, support, Marketing, </w:t>
+      </w:r>
+      <w:proofErr w:type="gramStart"/>
+      <w:r>
+        <w:rPr>
+          <w:rFonts w:cstheme="minorHAnsi"/>
+          <w:sz w:val="22"/>
+          <w:szCs w:val="22"/>
+        </w:rPr>
+        <w:t>finance</w:t>
+      </w:r>
+      <w:proofErr w:type="gramEnd"/>
+      <w:r>
+        <w:rPr>
+          <w:rFonts w:cstheme="minorHAnsi"/>
+          <w:sz w:val="22"/>
+          <w:szCs w:val="22"/>
+        </w:rPr>
+        <w:t xml:space="preserve"> and compliance people. Daniel’s interactions with other IT professionals is part of his role as he runs the technology team directly and support the digital/web team, they are DBAs, Support officers, Digital developers, and designers as well as project managers. He does not have much interaction with Members directly though he does respond to issues and feedback they raise through the Member services team.</w:t>
       </w:r>
     </w:p>
     <w:p>
@@ -9280,7 +9420,43 @@
           <w:szCs w:val="22"/>
         </w:rPr>
         <w:lastRenderedPageBreak/>
-        <w:t>Over the past two decades, the cloud computing model has change the way that most enterprise organisations manage their information technology systems and resources.  In the pas a company that want to develop IT capabilities was required to establish its own on-premises IT infrastructure.  That meant leasing a data centre, bearing the up-front capital costs of new computer equipment and developing in-house capabilities to develop and maintain applications.  For many small and medium sized organisations, the massive technical and financial requirements of building and maintain IT infrastructure were cost-prohibitive.</w:t>
+        <w:t xml:space="preserve">Over the past two decades, the cloud computing model has </w:t>
+      </w:r>
+      <w:proofErr w:type="gramStart"/>
+      <w:r>
+        <w:rPr>
+          <w:rFonts w:asciiTheme="minorHAnsi" w:hAnsiTheme="minorHAnsi" w:cstheme="minorHAnsi"/>
+          <w:sz w:val="22"/>
+          <w:szCs w:val="22"/>
+        </w:rPr>
+        <w:t>change</w:t>
+      </w:r>
+      <w:proofErr w:type="gramEnd"/>
+      <w:r>
+        <w:rPr>
+          <w:rFonts w:asciiTheme="minorHAnsi" w:hAnsiTheme="minorHAnsi" w:cstheme="minorHAnsi"/>
+          <w:sz w:val="22"/>
+          <w:szCs w:val="22"/>
+        </w:rPr>
+        <w:t xml:space="preserve"> the way that most enterprise organisations manage their information technology systems and resources.  In the pas a company that want to develop IT capabilities was required to establish its own on-premises IT infrastructure.  That meant leasing a data centre, bearing the up-front capital costs of new computer </w:t>
+      </w:r>
+      <w:proofErr w:type="gramStart"/>
+      <w:r>
+        <w:rPr>
+          <w:rFonts w:asciiTheme="minorHAnsi" w:hAnsiTheme="minorHAnsi" w:cstheme="minorHAnsi"/>
+          <w:sz w:val="22"/>
+          <w:szCs w:val="22"/>
+        </w:rPr>
+        <w:t>equipment</w:t>
+      </w:r>
+      <w:proofErr w:type="gramEnd"/>
+      <w:r>
+        <w:rPr>
+          <w:rFonts w:asciiTheme="minorHAnsi" w:hAnsiTheme="minorHAnsi" w:cstheme="minorHAnsi"/>
+          <w:sz w:val="22"/>
+          <w:szCs w:val="22"/>
+        </w:rPr>
+        <w:t xml:space="preserve"> and developing in-house capabilities to develop and maintain applications.  For many small and medium sized organisations, the massive technical and financial requirements of building and maintain IT infrastructure were cost-prohibitive.</w:t>
       </w:r>
     </w:p>
     <w:p>
@@ -9667,7 +9843,25 @@
           <w:szCs w:val="22"/>
         </w:rPr>
         <w:lastRenderedPageBreak/>
-        <w:t>Cyber security is important because smartphones, computers and the internet are now such a fundamental part of modern life, that is it’s difficult to image how we’d function without them.</w:t>
+        <w:t xml:space="preserve">Cyber security is important because smartphones, computers and the internet are now such a fundamental part of modern life, that is </w:t>
+      </w:r>
+      <w:proofErr w:type="gramStart"/>
+      <w:r>
+        <w:rPr>
+          <w:rFonts w:asciiTheme="minorHAnsi" w:hAnsiTheme="minorHAnsi" w:cstheme="minorHAnsi"/>
+          <w:sz w:val="22"/>
+          <w:szCs w:val="22"/>
+        </w:rPr>
+        <w:t>it’s</w:t>
+      </w:r>
+      <w:proofErr w:type="gramEnd"/>
+      <w:r>
+        <w:rPr>
+          <w:rFonts w:asciiTheme="minorHAnsi" w:hAnsiTheme="minorHAnsi" w:cstheme="minorHAnsi"/>
+          <w:sz w:val="22"/>
+          <w:szCs w:val="22"/>
+        </w:rPr>
+        <w:t xml:space="preserve"> difficult to image how we’d function without them.</w:t>
       </w:r>
     </w:p>
     <w:p>
@@ -10165,7 +10359,27 @@
           <w:szCs w:val="22"/>
           <w:lang w:eastAsia="en-AU"/>
         </w:rPr>
-        <w:t xml:space="preserve">The social impact of blockchain technology has already begun to be realised and this may just be the tip of the iceberg. Cryptocurrencies have already provided doubts over financial services through digital wallets, the rollout of ATMs and the provision of loans and payment systems. When considering the fact that there are more than 2 billion people in the world today without a bank account, such shift is certainly a life changer and can only be a positive one. </w:t>
+        <w:t xml:space="preserve">The social impact of blockchain technology has already begun to be realised and this may just be the tip of the iceberg. Cryptocurrencies have already provided doubts over financial services through digital wallets, the rollout of ATMs and the provision of loans and payment systems. When </w:t>
+      </w:r>
+      <w:proofErr w:type="gramStart"/>
+      <w:r>
+        <w:rPr>
+          <w:rFonts w:cstheme="minorHAnsi"/>
+          <w:sz w:val="22"/>
+          <w:szCs w:val="22"/>
+          <w:lang w:eastAsia="en-AU"/>
+        </w:rPr>
+        <w:t>considering the fact that</w:t>
+      </w:r>
+      <w:proofErr w:type="gramEnd"/>
+      <w:r>
+        <w:rPr>
+          <w:rFonts w:cstheme="minorHAnsi"/>
+          <w:sz w:val="22"/>
+          <w:szCs w:val="22"/>
+          <w:lang w:eastAsia="en-AU"/>
+        </w:rPr>
+        <w:t xml:space="preserve"> there are more than 2 billion people in the world today without a bank account, such shift is certainly a life changer and can only be a positive one. </w:t>
       </w:r>
     </w:p>
     <w:p>
@@ -10277,7 +10491,43 @@
           <w:sz w:val="22"/>
           <w:szCs w:val="22"/>
         </w:rPr>
-        <w:t>NLP is a form of artificial intelligence (AI) that allows chatbots to understand and respond to the user’s message.  Artificial intelligence is the science of making machines and computers do tasks that require human intelligence.  So NLP essentially falls into the ocean of AI and plays a super important role when it comes to building chatbots.  Without NLP, chatbots wouldn’t be able to differentiate between certain phrases.  For example, we need NLP to help give context to the chatbot so that it understands the difference between “Hi” and “See ya.”</w:t>
+        <w:t xml:space="preserve">NLP is a form of artificial intelligence (AI) that allows chatbots to understand and respond to the user’s message.  Artificial intelligence is the science of making machines and computers do tasks that require human intelligence.  </w:t>
+      </w:r>
+      <w:proofErr w:type="gramStart"/>
+      <w:r>
+        <w:rPr>
+          <w:rFonts w:asciiTheme="minorHAnsi" w:hAnsiTheme="minorHAnsi" w:cstheme="minorHAnsi"/>
+          <w:sz w:val="22"/>
+          <w:szCs w:val="22"/>
+        </w:rPr>
+        <w:t>So</w:t>
+      </w:r>
+      <w:proofErr w:type="gramEnd"/>
+      <w:r>
+        <w:rPr>
+          <w:rFonts w:asciiTheme="minorHAnsi" w:hAnsiTheme="minorHAnsi" w:cstheme="minorHAnsi"/>
+          <w:sz w:val="22"/>
+          <w:szCs w:val="22"/>
+        </w:rPr>
+        <w:t xml:space="preserve"> NLP essentially falls into the ocean of AI and plays a super important role when it comes to building chatbots.  Without NLP, chatbots </w:t>
+      </w:r>
+      <w:proofErr w:type="gramStart"/>
+      <w:r>
+        <w:rPr>
+          <w:rFonts w:asciiTheme="minorHAnsi" w:hAnsiTheme="minorHAnsi" w:cstheme="minorHAnsi"/>
+          <w:sz w:val="22"/>
+          <w:szCs w:val="22"/>
+        </w:rPr>
+        <w:t>wouldn’t</w:t>
+      </w:r>
+      <w:proofErr w:type="gramEnd"/>
+      <w:r>
+        <w:rPr>
+          <w:rFonts w:asciiTheme="minorHAnsi" w:hAnsiTheme="minorHAnsi" w:cstheme="minorHAnsi"/>
+          <w:sz w:val="22"/>
+          <w:szCs w:val="22"/>
+        </w:rPr>
+        <w:t xml:space="preserve"> be able to differentiate between certain phrases.  For example, we need NLP to help give context to the chatbot so that it understands the difference between “Hi” and “See ya.”</w:t>
       </w:r>
     </w:p>
     <w:p>
@@ -10328,7 +10578,25 @@
           <w:szCs w:val="22"/>
         </w:rPr>
         <w:lastRenderedPageBreak/>
-        <w:t>With the potential of chatbots to provide customer service like never before, brands are able to increase sales.  As a result, chatbots can provide opportunities to improve brand engagement, help enterprises achieve business growth and make financial gains. Not only businesses but also customers are loving this technology.  The hassles of waiting for long hours to get in touch with customers care executives get eliminated. Chatbots can provide answers to customers even during non-operational hours.  Due to chatbot’s prompt replies and 24/7 availability 69 percent of customers today prefer conversing with chatbots rather than humans, therefore chatbots have become a must have for business to survive.  Cannot help highlighting the importance of NLP here.</w:t>
+        <w:t xml:space="preserve">With the potential of chatbots to provide customer service like </w:t>
+      </w:r>
+      <w:proofErr w:type="gramStart"/>
+      <w:r>
+        <w:rPr>
+          <w:rFonts w:asciiTheme="minorHAnsi" w:hAnsiTheme="minorHAnsi" w:cstheme="minorHAnsi"/>
+          <w:sz w:val="22"/>
+          <w:szCs w:val="22"/>
+        </w:rPr>
+        <w:t>never before</w:t>
+      </w:r>
+      <w:proofErr w:type="gramEnd"/>
+      <w:r>
+        <w:rPr>
+          <w:rFonts w:asciiTheme="minorHAnsi" w:hAnsiTheme="minorHAnsi" w:cstheme="minorHAnsi"/>
+          <w:sz w:val="22"/>
+          <w:szCs w:val="22"/>
+        </w:rPr>
+        <w:t>, brands are able to increase sales.  As a result, chatbots can provide opportunities to improve brand engagement, help enterprises achieve business growth and make financial gains. Not only businesses but also customers are loving this technology.  The hassles of waiting for long hours to get in touch with customers care executives get eliminated. Chatbots can provide answers to customers even during non-operational hours.  Due to chatbot’s prompt replies and 24/7 availability 69 percent of customers today prefer conversing with chatbots rather than humans, therefore chatbots have become a must have for business to survive.  Cannot help highlighting the importance of NLP here.</w:t>
       </w:r>
     </w:p>
     <w:p>
@@ -10674,13 +10942,23 @@
           <w:szCs w:val="22"/>
         </w:rPr>
       </w:pPr>
-      <w:r>
-        <w:rPr>
-          <w:rFonts w:asciiTheme="minorHAnsi" w:hAnsiTheme="minorHAnsi" w:cstheme="minorHAnsi"/>
-          <w:sz w:val="22"/>
-          <w:szCs w:val="22"/>
-        </w:rPr>
-        <w:t>In order to successfully make this app our team needs to have:</w:t>
+      <w:proofErr w:type="gramStart"/>
+      <w:r>
+        <w:rPr>
+          <w:rFonts w:asciiTheme="minorHAnsi" w:hAnsiTheme="minorHAnsi" w:cstheme="minorHAnsi"/>
+          <w:sz w:val="22"/>
+          <w:szCs w:val="22"/>
+        </w:rPr>
+        <w:t>In order to</w:t>
+      </w:r>
+      <w:proofErr w:type="gramEnd"/>
+      <w:r>
+        <w:rPr>
+          <w:rFonts w:asciiTheme="minorHAnsi" w:hAnsiTheme="minorHAnsi" w:cstheme="minorHAnsi"/>
+          <w:sz w:val="22"/>
+          <w:szCs w:val="22"/>
+        </w:rPr>
+        <w:t xml:space="preserve"> successfully make this app our team needs to have:</w:t>
       </w:r>
     </w:p>
     <w:p>
@@ -10749,7 +11027,25 @@
           <w:sz w:val="22"/>
           <w:szCs w:val="22"/>
         </w:rPr>
-        <w:t>Cross platform capabilities e.g. able to adapt to Android, iOS or Windows</w:t>
+        <w:t xml:space="preserve">Cross platform capabilities e.g. able to adapt to Android, </w:t>
+      </w:r>
+      <w:proofErr w:type="gramStart"/>
+      <w:r>
+        <w:rPr>
+          <w:rFonts w:asciiTheme="minorHAnsi" w:hAnsiTheme="minorHAnsi" w:cstheme="minorHAnsi"/>
+          <w:sz w:val="22"/>
+          <w:szCs w:val="22"/>
+        </w:rPr>
+        <w:t>iOS</w:t>
+      </w:r>
+      <w:proofErr w:type="gramEnd"/>
+      <w:r>
+        <w:rPr>
+          <w:rFonts w:asciiTheme="minorHAnsi" w:hAnsiTheme="minorHAnsi" w:cstheme="minorHAnsi"/>
+          <w:sz w:val="22"/>
+          <w:szCs w:val="22"/>
+        </w:rPr>
+        <w:t xml:space="preserve"> or Windows</w:t>
       </w:r>
     </w:p>
     <w:p>
@@ -10818,7 +11114,25 @@
           <w:sz w:val="22"/>
           <w:szCs w:val="22"/>
         </w:rPr>
-        <w:t>Good team cohesion including open and clear communication, clear goals and efficient leadership</w:t>
+        <w:t xml:space="preserve">Good team cohesion including open and clear communication, clear </w:t>
+      </w:r>
+      <w:proofErr w:type="gramStart"/>
+      <w:r>
+        <w:rPr>
+          <w:rFonts w:asciiTheme="minorHAnsi" w:hAnsiTheme="minorHAnsi" w:cstheme="minorHAnsi"/>
+          <w:sz w:val="22"/>
+          <w:szCs w:val="22"/>
+        </w:rPr>
+        <w:t>goals</w:t>
+      </w:r>
+      <w:proofErr w:type="gramEnd"/>
+      <w:r>
+        <w:rPr>
+          <w:rFonts w:asciiTheme="minorHAnsi" w:hAnsiTheme="minorHAnsi" w:cstheme="minorHAnsi"/>
+          <w:sz w:val="22"/>
+          <w:szCs w:val="22"/>
+        </w:rPr>
+        <w:t xml:space="preserve"> and efficient leadership</w:t>
       </w:r>
     </w:p>
     <w:p>
@@ -11397,7 +11711,25 @@
           <w:sz w:val="22"/>
           <w:szCs w:val="22"/>
         </w:rPr>
-        <w:t xml:space="preserve">. However, from the get-go, the Energetic Imperials were able to communicate better than any group I have been in during my studies. The very early setup of the WhatsApp group helped the team get to know each other a little before we really had to get working on the assignment. It was the early and effective communisation that had allowed us to effectively complete this assignment. </w:t>
+        <w:t xml:space="preserve">. However, from the get-go, the Energetic Imperials were able to communicate better than any group I have been in during my studies. The </w:t>
+      </w:r>
+      <w:proofErr w:type="gramStart"/>
+      <w:r>
+        <w:rPr>
+          <w:rFonts w:asciiTheme="minorHAnsi" w:hAnsiTheme="minorHAnsi" w:cstheme="minorHAnsi"/>
+          <w:sz w:val="22"/>
+          <w:szCs w:val="22"/>
+        </w:rPr>
+        <w:t>very early</w:t>
+      </w:r>
+      <w:proofErr w:type="gramEnd"/>
+      <w:r>
+        <w:rPr>
+          <w:rFonts w:asciiTheme="minorHAnsi" w:hAnsiTheme="minorHAnsi" w:cstheme="minorHAnsi"/>
+          <w:sz w:val="22"/>
+          <w:szCs w:val="22"/>
+        </w:rPr>
+        <w:t xml:space="preserve"> setup of the WhatsApp group helped the team get to know each other a little before we really had to get working on the assignment. It was the early and effective communisation that had allowed us to effectively complete this assignment. </w:t>
       </w:r>
     </w:p>
     <w:p>
@@ -11429,7 +11761,25 @@
           <w:sz w:val="22"/>
           <w:szCs w:val="22"/>
         </w:rPr>
-        <w:t xml:space="preserve">In terms of improvement, there were likely other technologies that could have been used to assist in better collaborating on the assignment document, such as Microsoft Teams or Google Docs. The thing that surprised me most, was the groups initial openness on their strengths and weaknesses. This allowed the group to more effectively complete the assignment to combined best ability of the group.  </w:t>
+        <w:t xml:space="preserve">In terms of improvement, there were likely other technologies that could have been used to assist in better collaborating on the assignment document, such as Microsoft Teams or Google Docs. The thing that surprised me most, was the groups initial openness on their strengths and weaknesses. This allowed the group to </w:t>
+      </w:r>
+      <w:proofErr w:type="gramStart"/>
+      <w:r>
+        <w:rPr>
+          <w:rFonts w:asciiTheme="minorHAnsi" w:hAnsiTheme="minorHAnsi" w:cstheme="minorHAnsi"/>
+          <w:sz w:val="22"/>
+          <w:szCs w:val="22"/>
+        </w:rPr>
+        <w:t>more effectively complete the assignment</w:t>
+      </w:r>
+      <w:proofErr w:type="gramEnd"/>
+      <w:r>
+        <w:rPr>
+          <w:rFonts w:asciiTheme="minorHAnsi" w:hAnsiTheme="minorHAnsi" w:cstheme="minorHAnsi"/>
+          <w:sz w:val="22"/>
+          <w:szCs w:val="22"/>
+        </w:rPr>
+        <w:t xml:space="preserve"> to combined best ability of the group.  </w:t>
       </w:r>
     </w:p>
     <w:p>
@@ -11575,7 +11925,29 @@
           <w:lang w:eastAsia="en-AU"/>
         </w:rPr>
         <w:br/>
-        <w:t>We used tools such as WhatsApp and Github pages to collate, communicate and share our work and ideas. When coming up with our project idea it was a matter of having a short discussion via Text Message to get all members to agree on what we would do. Each and every group member had their say of what they would like to do – which given the current global pandemic it was an obvious topic for us which is close to home for a few of our members. All members had various ideas of concepts to add to our project idea – this allowed us to have a great amount of information and input to successfully complete the assignment.</w:t>
+        <w:t xml:space="preserve">We used tools such as WhatsApp and Github pages to collate, communicate and share our work and ideas. When coming up with our project idea it was a matter of having a short discussion via Text Message to get all members to agree on what we would do. </w:t>
+      </w:r>
+      <w:proofErr w:type="gramStart"/>
+      <w:r>
+        <w:rPr>
+          <w:rFonts w:cstheme="minorHAnsi"/>
+          <w:color w:val="000000"/>
+          <w:sz w:val="22"/>
+          <w:szCs w:val="22"/>
+          <w:lang w:eastAsia="en-AU"/>
+        </w:rPr>
+        <w:t>Each and every</w:t>
+      </w:r>
+      <w:proofErr w:type="gramEnd"/>
+      <w:r>
+        <w:rPr>
+          <w:rFonts w:cstheme="minorHAnsi"/>
+          <w:color w:val="000000"/>
+          <w:sz w:val="22"/>
+          <w:szCs w:val="22"/>
+          <w:lang w:eastAsia="en-AU"/>
+        </w:rPr>
+        <w:t xml:space="preserve"> group member had their say of what they would like to do – which given the current global pandemic it was an obvious topic for us which is close to home for a few of our members. All members had various ideas of concepts to add to our project idea – this allowed us to have a great amount of information and input to successfully complete the assignment.</w:t>
       </w:r>
       <w:r>
         <w:rPr>
@@ -11606,7 +11978,29 @@
           <w:lang w:eastAsia="en-AU"/>
         </w:rPr>
         <w:lastRenderedPageBreak/>
-        <w:t>In summary – I personally believe that Group 19 was very proactive and each member took initiative to get this assignment completed – Some have done more work than others but this was not due to lack of contributions, rather than time constraints and other members being over eager – Which is always a fantastic problem to have in a group assignment! I am very happy with each and every person in this team and will endeavour to reach out to them in further studies.</w:t>
+        <w:t xml:space="preserve">In summary – I personally believe that Group 19 was very proactive and each member took initiative to get this assignment completed – Some have done more work than others but this was not due to lack of contributions, rather than time constraints and other members being over eager – Which is always a fantastic problem to have in a group assignment! I am </w:t>
+      </w:r>
+      <w:proofErr w:type="gramStart"/>
+      <w:r>
+        <w:rPr>
+          <w:rFonts w:cstheme="minorHAnsi"/>
+          <w:color w:val="000000"/>
+          <w:sz w:val="22"/>
+          <w:szCs w:val="22"/>
+          <w:lang w:eastAsia="en-AU"/>
+        </w:rPr>
+        <w:t>very happy</w:t>
+      </w:r>
+      <w:proofErr w:type="gramEnd"/>
+      <w:r>
+        <w:rPr>
+          <w:rFonts w:cstheme="minorHAnsi"/>
+          <w:color w:val="000000"/>
+          <w:sz w:val="22"/>
+          <w:szCs w:val="22"/>
+          <w:lang w:eastAsia="en-AU"/>
+        </w:rPr>
+        <w:t xml:space="preserve"> with each and every person in this team and will endeavour to reach out to them in further studies.</w:t>
       </w:r>
     </w:p>
     <w:p>
@@ -12053,7 +12447,51 @@
           <w:sz w:val="22"/>
           <w:lang w:eastAsia="en-AU"/>
         </w:rPr>
-        <w:t xml:space="preserve"> does not mean everyone does everything together, I feel that the team was well organised and broke the assessment down into components and then we sorted out who will do what according to our expertise, interest and availability. This helped with each team member focussing on our own task with the option of using the other team members when needed. That’s teamwork, so when you need inspiration, expertise or support, we knew we can ask for it.  We communicated with each other when a task was completed and asked for feedback, and if there was anything missing from that area.</w:t>
+        <w:t xml:space="preserve"> does not mean everyone does everything together, I feel that the team was well organised and broke the assessment down into components and then we sorted out who will do what according to our expertise, </w:t>
+      </w:r>
+      <w:proofErr w:type="gramStart"/>
+      <w:r>
+        <w:rPr>
+          <w:rFonts w:cstheme="minorHAnsi"/>
+          <w:bCs/>
+          <w:color w:val="000000"/>
+          <w:sz w:val="22"/>
+          <w:lang w:eastAsia="en-AU"/>
+        </w:rPr>
+        <w:t>interest</w:t>
+      </w:r>
+      <w:proofErr w:type="gramEnd"/>
+      <w:r>
+        <w:rPr>
+          <w:rFonts w:cstheme="minorHAnsi"/>
+          <w:bCs/>
+          <w:color w:val="000000"/>
+          <w:sz w:val="22"/>
+          <w:lang w:eastAsia="en-AU"/>
+        </w:rPr>
+        <w:t xml:space="preserve"> and availability. This helped with each team member focussing on our own task with the option of using the other team members when needed. </w:t>
+      </w:r>
+      <w:proofErr w:type="gramStart"/>
+      <w:r>
+        <w:rPr>
+          <w:rFonts w:cstheme="minorHAnsi"/>
+          <w:bCs/>
+          <w:color w:val="000000"/>
+          <w:sz w:val="22"/>
+          <w:lang w:eastAsia="en-AU"/>
+        </w:rPr>
+        <w:t>That’s</w:t>
+      </w:r>
+      <w:proofErr w:type="gramEnd"/>
+      <w:r>
+        <w:rPr>
+          <w:rFonts w:cstheme="minorHAnsi"/>
+          <w:bCs/>
+          <w:color w:val="000000"/>
+          <w:sz w:val="22"/>
+          <w:lang w:eastAsia="en-AU"/>
+        </w:rPr>
+        <w:t xml:space="preserve"> teamwork, so when you need inspiration, expertise or support, we knew we can ask for it.  We communicated with each other when a task was completed and asked for feedback, and if there was anything missing from that area.</w:t>
       </w:r>
     </w:p>
     <w:p>
@@ -12227,7 +12665,25 @@
           <w:sz w:val="22"/>
           <w:szCs w:val="22"/>
         </w:rPr>
-        <w:t xml:space="preserve">When we first were given the guidelines of the course material and notice that we would have to work in group after assignment 1 I was worried. Then it came to the time that we finally had to join a group I was anxious at first but told myself that I wanted this more than anything so I placed a comment on class discussion and got a reply from rob. Fast forward to now it’s been a week, and everyone is amazing and supportive we all chip in and everyone tackles the parts they excel in making the team shine bright. The team acts as one and when not sure about something we put our heads together and problem solve the solution together and if someone knows the solution they walk the person through it and in the end we end up getting through in. The great thing about this team is that everyone has a field they are great at be it Rob with his motivation and leadership to Chloe and Caroline with their report skills. There is a quote I think suites this team </w:t>
+        <w:t xml:space="preserve">When we first were given the guidelines of the course material and notice that we would have to work in group after assignment 1 I was worried. Then it came to the time that we finally had to join a group I was anxious at first but told myself that I wanted this more than anything so I placed a comment on class discussion and got a reply from rob. Fast forward to now </w:t>
+      </w:r>
+      <w:proofErr w:type="gramStart"/>
+      <w:r>
+        <w:rPr>
+          <w:rFonts w:asciiTheme="minorHAnsi" w:hAnsiTheme="minorHAnsi" w:cstheme="minorHAnsi"/>
+          <w:sz w:val="22"/>
+          <w:szCs w:val="22"/>
+        </w:rPr>
+        <w:t>it’s</w:t>
+      </w:r>
+      <w:proofErr w:type="gramEnd"/>
+      <w:r>
+        <w:rPr>
+          <w:rFonts w:asciiTheme="minorHAnsi" w:hAnsiTheme="minorHAnsi" w:cstheme="minorHAnsi"/>
+          <w:sz w:val="22"/>
+          <w:szCs w:val="22"/>
+        </w:rPr>
+        <w:t xml:space="preserve"> been a week, and everyone is amazing and supportive we all chip in and everyone tackles the parts they excel in making the team shine bright. The team acts as one and when not sure about something we put our heads together and problem solve the solution together and if someone knows the solution they walk the person through it and in the end we end up getting through in. The great thing about this team is that everyone has a field they are great at be it Rob with his motivation and leadership to Chloe and Caroline with their report skills. There is a quote I think suites this team </w:t>
       </w:r>
       <w:r>
         <w:rPr>
@@ -12239,7 +12695,33 @@
           <w:szCs w:val="22"/>
           <w:shd w:val="clear" w:color="auto" w:fill="FFFFFF"/>
         </w:rPr>
-        <w:t xml:space="preserve">Never doubt that a small group of thoughtful, committed citizens can change the world; indeed, it's the only thing that ever has. – </w:t>
+        <w:t xml:space="preserve">Never doubt that a small group of thoughtful, committed citizens can change the world; indeed, </w:t>
+      </w:r>
+      <w:proofErr w:type="gramStart"/>
+      <w:r>
+        <w:rPr>
+          <w:rFonts w:asciiTheme="minorHAnsi" w:hAnsiTheme="minorHAnsi" w:cstheme="minorHAnsi"/>
+          <w:i/>
+          <w:iCs/>
+          <w:color w:val="4D5156"/>
+          <w:sz w:val="22"/>
+          <w:szCs w:val="22"/>
+          <w:shd w:val="clear" w:color="auto" w:fill="FFFFFF"/>
+        </w:rPr>
+        <w:t>it's</w:t>
+      </w:r>
+      <w:proofErr w:type="gramEnd"/>
+      <w:r>
+        <w:rPr>
+          <w:rFonts w:asciiTheme="minorHAnsi" w:hAnsiTheme="minorHAnsi" w:cstheme="minorHAnsi"/>
+          <w:i/>
+          <w:iCs/>
+          <w:color w:val="4D5156"/>
+          <w:sz w:val="22"/>
+          <w:szCs w:val="22"/>
+          <w:shd w:val="clear" w:color="auto" w:fill="FFFFFF"/>
+        </w:rPr>
+        <w:t xml:space="preserve"> the only thing that ever has. – </w:t>
       </w:r>
       <w:r>
         <w:rPr>
@@ -12699,7 +13181,29 @@
           <w:szCs w:val="20"/>
           <w:shd w:val="clear" w:color="auto" w:fill="FFFFFF"/>
         </w:rPr>
-        <w:t>[2]a. Mark Otto, "Bootstrap", </w:t>
+        <w:t>[</w:t>
+      </w:r>
+      <w:proofErr w:type="gramStart"/>
+      <w:r>
+        <w:rPr>
+          <w:rFonts w:ascii="Arial" w:hAnsi="Arial" w:cs="Arial"/>
+          <w:color w:val="000000"/>
+          <w:sz w:val="20"/>
+          <w:szCs w:val="20"/>
+          <w:shd w:val="clear" w:color="auto" w:fill="FFFFFF"/>
+        </w:rPr>
+        <w:t>2]a.</w:t>
+      </w:r>
+      <w:proofErr w:type="gramEnd"/>
+      <w:r>
+        <w:rPr>
+          <w:rFonts w:ascii="Arial" w:hAnsi="Arial" w:cs="Arial"/>
+          <w:color w:val="000000"/>
+          <w:sz w:val="20"/>
+          <w:szCs w:val="20"/>
+          <w:shd w:val="clear" w:color="auto" w:fill="FFFFFF"/>
+        </w:rPr>
+        <w:t xml:space="preserve"> Mark Otto, "Bootstrap", </w:t>
       </w:r>
       <w:r>
         <w:rPr>
@@ -12722,6 +13226,84 @@
           <w:shd w:val="clear" w:color="auto" w:fill="FFFFFF"/>
         </w:rPr>
         <w:t>, 2020. [Online]. Available: https://getbootstrap.com/. [Accessed: 28- Jun- 2020].</w:t>
+      </w:r>
+    </w:p>
+    <w:p>
+      <w:pPr>
+        <w:pStyle w:val="NormalWeb"/>
+        <w:spacing w:before="240" w:beforeAutospacing="0" w:after="240" w:afterAutospacing="0"/>
+        <w:jc w:val="both"/>
+        <w:rPr>
+          <w:rFonts w:ascii="Arial" w:hAnsi="Arial" w:cs="Arial"/>
+          <w:color w:val="000000"/>
+          <w:sz w:val="20"/>
+          <w:szCs w:val="20"/>
+          <w:shd w:val="clear" w:color="auto" w:fill="FFFFFF"/>
+        </w:rPr>
+      </w:pPr>
+      <w:r>
+        <w:rPr>
+          <w:rFonts w:ascii="Arial" w:hAnsi="Arial" w:cs="Arial"/>
+          <w:color w:val="000000"/>
+          <w:sz w:val="20"/>
+          <w:szCs w:val="20"/>
+          <w:shd w:val="clear" w:color="auto" w:fill="FFFFFF"/>
+        </w:rPr>
+        <w:t>[</w:t>
+      </w:r>
+      <w:proofErr w:type="gramStart"/>
+      <w:r>
+        <w:rPr>
+          <w:rFonts w:ascii="Arial" w:hAnsi="Arial" w:cs="Arial"/>
+          <w:color w:val="000000"/>
+          <w:sz w:val="20"/>
+          <w:szCs w:val="20"/>
+          <w:shd w:val="clear" w:color="auto" w:fill="FFFFFF"/>
+        </w:rPr>
+        <w:t>3</w:t>
+      </w:r>
+      <w:r>
+        <w:rPr>
+          <w:rFonts w:ascii="Arial" w:hAnsi="Arial" w:cs="Arial"/>
+          <w:color w:val="000000"/>
+          <w:sz w:val="20"/>
+          <w:szCs w:val="20"/>
+          <w:shd w:val="clear" w:color="auto" w:fill="FFFFFF"/>
+        </w:rPr>
+        <w:t>]H.</w:t>
+      </w:r>
+      <w:proofErr w:type="gramEnd"/>
+      <w:r>
+        <w:rPr>
+          <w:rFonts w:ascii="Arial" w:hAnsi="Arial" w:cs="Arial"/>
+          <w:color w:val="000000"/>
+          <w:sz w:val="20"/>
+          <w:szCs w:val="20"/>
+          <w:shd w:val="clear" w:color="auto" w:fill="FFFFFF"/>
+        </w:rPr>
+        <w:t xml:space="preserve"> Team, "Cloud storage: What is it and how does it work? – How It Works", </w:t>
+      </w:r>
+      <w:r>
+        <w:rPr>
+          <w:rFonts w:ascii="Arial" w:hAnsi="Arial" w:cs="Arial"/>
+          <w:i/>
+          <w:iCs/>
+          <w:color w:val="000000"/>
+          <w:sz w:val="20"/>
+          <w:szCs w:val="20"/>
+          <w:shd w:val="clear" w:color="auto" w:fill="FFFFFF"/>
+        </w:rPr>
+        <w:t>How It Works</w:t>
+      </w:r>
+      <w:r>
+        <w:rPr>
+          <w:rFonts w:ascii="Arial" w:hAnsi="Arial" w:cs="Arial"/>
+          <w:color w:val="000000"/>
+          <w:sz w:val="20"/>
+          <w:szCs w:val="20"/>
+          <w:shd w:val="clear" w:color="auto" w:fill="FFFFFF"/>
+        </w:rPr>
+        <w:t>, 2020. [Online]. Available: https://www.howitworksdaily.com/cloud-storage-what-is-it-and-how-does-it-work/. [Accessed: 02- Jul- 2020].</w:t>
       </w:r>
     </w:p>
     <w:p>

</xml_diff>